<commit_message>
official quotation generator now saves to pdf too
</commit_message>
<xml_diff>
--- a/aqs_bot/quotation_generation/Official Quotation Template.docx
+++ b/aqs_bot/quotation_generation/Official Quotation Template.docx
@@ -641,19 +641,23 @@
               <w:right w:val="nil"/>
             </w:tcBorders>
           </w:tcPr>
-          <w:p/>
-          <w:p>
-            <w:pPr>
-              <w:jc w:val="center"/>
-            </w:pPr>
+          <w:p>
             <w:r>
               <w:rPr>
                 <w:noProof/>
               </w:rPr>
               <w:drawing>
-                <wp:inline distT="0" distB="0" distL="0" distR="0" wp14:anchorId="7A5AEE2E" wp14:editId="1794C3FF">
-                  <wp:extent cx="800100" cy="807578"/>
-                  <wp:effectExtent l="0" t="0" r="0" b="0"/>
+                <wp:anchor distT="0" distB="0" distL="114300" distR="114300" simplePos="0" relativeHeight="251659264" behindDoc="1" locked="0" layoutInCell="1" allowOverlap="1" wp14:anchorId="7A5AEE2E" wp14:editId="78CCDB02">
+                  <wp:simplePos x="0" y="0"/>
+                  <wp:positionH relativeFrom="column">
+                    <wp:posOffset>669544</wp:posOffset>
+                  </wp:positionH>
+                  <wp:positionV relativeFrom="paragraph">
+                    <wp:posOffset>-9398</wp:posOffset>
+                  </wp:positionV>
+                  <wp:extent cx="504749" cy="509466"/>
+                  <wp:effectExtent l="0" t="0" r="0" b="5080"/>
+                  <wp:wrapNone/>
                   <wp:docPr id="7" name="Picture 7"/>
                   <wp:cNvGraphicFramePr>
                     <a:graphicFrameLocks xmlns:a="http://schemas.openxmlformats.org/drawingml/2006/main" noChangeAspect="1"/>
@@ -681,7 +685,7 @@
                         <pic:spPr bwMode="auto">
                           <a:xfrm flipH="1">
                             <a:off x="0" y="0"/>
-                            <a:ext cx="821827" cy="829508"/>
+                            <a:ext cx="504749" cy="509466"/>
                           </a:xfrm>
                           <a:prstGeom prst="rect">
                             <a:avLst/>
@@ -699,7 +703,13 @@
                       </pic:pic>
                     </a:graphicData>
                   </a:graphic>
-                </wp:inline>
+                  <wp14:sizeRelH relativeFrom="margin">
+                    <wp14:pctWidth>0</wp14:pctWidth>
+                  </wp14:sizeRelH>
+                  <wp14:sizeRelV relativeFrom="margin">
+                    <wp14:pctHeight>0</wp14:pctHeight>
+                  </wp14:sizeRelV>
+                </wp:anchor>
               </w:drawing>
             </w:r>
           </w:p>

</xml_diff>